<commit_message>
Opravy a doplnení podnětu
</commit_message>
<xml_diff>
--- a/docassemble/VzoryPravnichPodani/data/templates/OznameniOsvobozeniOdpad.docx
+++ b/docassemble/VzoryPravnichPodani/data/templates/OznameniOsvobozeniOdpad.docx
@@ -10,43 +10,22 @@
       <w:bookmarkStart w:id="0" w:name="_Hlk95222784"/>
       <w:proofErr w:type="gramStart"/>
       <w:r>
-        <w:t>{</w:t>
-      </w:r>
-      <w:r>
-        <w:rPr>
-          <w:lang w:val="en-GB"/>
-        </w:rPr>
-        <w:t xml:space="preserve">{ </w:t>
+        <w:t xml:space="preserve">{{ </w:t>
       </w:r>
       <w:proofErr w:type="spellStart"/>
       <w:r>
-        <w:rPr>
-          <w:lang w:val="en-GB"/>
-        </w:rPr>
         <w:t>Obec.pobyt</w:t>
       </w:r>
       <w:proofErr w:type="gramEnd"/>
       <w:r>
-        <w:rPr>
-          <w:lang w:val="en-GB"/>
-        </w:rPr>
         <w:t>.</w:t>
       </w:r>
       <w:r>
-        <w:rPr>
-          <w:lang w:val="en-GB"/>
-        </w:rPr>
         <w:t>obec</w:t>
       </w:r>
       <w:proofErr w:type="spellEnd"/>
       <w:r>
-        <w:rPr>
-          <w:lang w:val="en-GB"/>
-        </w:rPr>
-        <w:t xml:space="preserve"> }</w:t>
-      </w:r>
-      <w:r>
-        <w:t>}</w:t>
+        <w:t xml:space="preserve"> }}</w:t>
       </w:r>
       <w:bookmarkEnd w:id="0"/>
     </w:p>
@@ -59,69 +38,25 @@
       </w:r>
       <w:proofErr w:type="gramStart"/>
       <w:r>
-        <w:t>{</w:t>
-      </w:r>
-      <w:r>
-        <w:rPr>
-          <w:lang w:val="en-GB"/>
-        </w:rPr>
-        <w:t xml:space="preserve">{ </w:t>
+        <w:t xml:space="preserve">{{ </w:t>
       </w:r>
       <w:proofErr w:type="spellStart"/>
       <w:r>
-        <w:rPr>
-          <w:lang w:val="en-GB"/>
-        </w:rPr>
-        <w:t>Obec.</w:t>
-      </w:r>
-      <w:r>
-        <w:rPr>
-          <w:lang w:val="en-GB"/>
-        </w:rPr>
-        <w:t>pobyt</w:t>
+        <w:t>Obec.pobyt</w:t>
       </w:r>
       <w:proofErr w:type="gramEnd"/>
       <w:r>
-        <w:rPr>
-          <w:lang w:val="en-GB"/>
-        </w:rPr>
-        <w:t>.vyhlaska</w:t>
+        <w:t>.vyhlask</w:t>
+      </w:r>
+      <w:r>
+        <w:t>a</w:t>
+      </w:r>
+      <w:r>
+        <w:t>.nazev</w:t>
       </w:r>
       <w:proofErr w:type="spellEnd"/>
       <w:r>
-        <w:rPr>
-          <w:lang w:val="en-GB"/>
-        </w:rPr>
-        <w:t>.</w:t>
-      </w:r>
-      <w:r>
-        <w:rPr>
-          <w:lang w:val="en-GB"/>
-        </w:rPr>
-        <w:t>[‘</w:t>
-      </w:r>
-      <w:proofErr w:type="spellStart"/>
-      <w:r>
-        <w:rPr>
-          <w:lang w:val="en-GB"/>
-        </w:rPr>
-        <w:t>Název</w:t>
-      </w:r>
-      <w:proofErr w:type="spellEnd"/>
-      <w:r>
-        <w:rPr>
-          <w:lang w:val="en-GB"/>
-        </w:rPr>
-        <w:t>’]</w:t>
-      </w:r>
-      <w:r>
-        <w:rPr>
-          <w:lang w:val="en-GB"/>
-        </w:rPr>
-        <w:t xml:space="preserve"> }</w:t>
-      </w:r>
-      <w:r>
-        <w:t>}</w:t>
+        <w:t>}}</w:t>
       </w:r>
     </w:p>
     <w:p>
@@ -133,51 +68,25 @@
       </w:r>
       <w:proofErr w:type="gramStart"/>
       <w:r>
-        <w:t>{</w:t>
-      </w:r>
-      <w:r>
-        <w:rPr>
-          <w:lang w:val="en-GB"/>
-        </w:rPr>
-        <w:t xml:space="preserve">{ </w:t>
+        <w:t xml:space="preserve">{{ </w:t>
       </w:r>
       <w:proofErr w:type="spellStart"/>
       <w:r>
-        <w:rPr>
-          <w:lang w:val="en-GB"/>
-        </w:rPr>
         <w:t>Obec.pobyt</w:t>
       </w:r>
       <w:proofErr w:type="gramEnd"/>
       <w:r>
-        <w:rPr>
-          <w:lang w:val="en-GB"/>
-        </w:rPr>
-        <w:t>.vyhlaska</w:t>
+        <w:t>.vyhlask</w:t>
+      </w:r>
+      <w:r>
+        <w:t>a</w:t>
+      </w:r>
+      <w:r>
+        <w:t>.cislo</w:t>
       </w:r>
       <w:proofErr w:type="spellEnd"/>
       <w:r>
-        <w:rPr>
-          <w:lang w:val="en-GB"/>
-        </w:rPr>
-        <w:t>.[‘</w:t>
-      </w:r>
-      <w:proofErr w:type="spellStart"/>
-      <w:r>
-        <w:rPr>
-          <w:lang w:val="en-GB"/>
-        </w:rPr>
-        <w:t>Číslo</w:t>
-      </w:r>
-      <w:proofErr w:type="spellEnd"/>
-      <w:r>
-        <w:rPr>
-          <w:lang w:val="en-GB"/>
-        </w:rPr>
-        <w:t>’] }</w:t>
-      </w:r>
-      <w:r>
-        <w:t>}</w:t>
+        <w:t>}}</w:t>
       </w:r>
     </w:p>
     <w:p>
@@ -189,57 +98,25 @@
       </w:r>
       <w:proofErr w:type="gramStart"/>
       <w:r>
-        <w:t>{</w:t>
-      </w:r>
-      <w:r>
-        <w:rPr>
-          <w:lang w:val="en-GB"/>
-        </w:rPr>
-        <w:t xml:space="preserve">{ </w:t>
+        <w:t xml:space="preserve">{{ </w:t>
       </w:r>
       <w:proofErr w:type="spellStart"/>
       <w:r>
-        <w:rPr>
-          <w:lang w:val="en-GB"/>
-        </w:rPr>
         <w:t>Obec.pobyt</w:t>
       </w:r>
       <w:proofErr w:type="gramEnd"/>
       <w:r>
-        <w:rPr>
-          <w:lang w:val="en-GB"/>
-        </w:rPr>
-        <w:t>.vyhlaska</w:t>
+        <w:t>.vyhlask</w:t>
+      </w:r>
+      <w:r>
+        <w:t>a</w:t>
+      </w:r>
+      <w:r>
+        <w:t>.datum</w:t>
       </w:r>
       <w:proofErr w:type="spellEnd"/>
       <w:r>
-        <w:rPr>
-          <w:lang w:val="en-GB"/>
-        </w:rPr>
-        <w:t>.[‘</w:t>
-      </w:r>
-      <w:r>
-        <w:rPr>
-          <w:lang w:val="en-GB"/>
-        </w:rPr>
-        <w:t xml:space="preserve">Datum </w:t>
-      </w:r>
-      <w:proofErr w:type="spellStart"/>
-      <w:r>
-        <w:rPr>
-          <w:lang w:val="en-GB"/>
-        </w:rPr>
-        <w:t>schválení</w:t>
-      </w:r>
-      <w:proofErr w:type="spellEnd"/>
-      <w:r>
-        <w:rPr>
-          <w:lang w:val="en-GB"/>
-        </w:rPr>
-        <w:t>’] }</w:t>
-      </w:r>
-      <w:r>
-        <w:t>}</w:t>
+        <w:t xml:space="preserve"> }}</w:t>
       </w:r>
     </w:p>
     <w:p/>
@@ -253,10 +130,7 @@
       </w:r>
       <w:proofErr w:type="spellStart"/>
       <w:r>
-        <w:t>Obec.</w:t>
-      </w:r>
-      <w:r>
-        <w:t>bydliste</w:t>
+        <w:t>Obec.bydliste</w:t>
       </w:r>
       <w:proofErr w:type="gramEnd"/>
       <w:r>
@@ -281,11 +155,17 @@
       </w:r>
       <w:proofErr w:type="gramEnd"/>
       <w:r>
-        <w:t>.vyhlaska</w:t>
+        <w:t>.vyhlask</w:t>
+      </w:r>
+      <w:r>
+        <w:t>a</w:t>
+      </w:r>
+      <w:r>
+        <w:t>.nazev</w:t>
       </w:r>
       <w:proofErr w:type="spellEnd"/>
       <w:r>
-        <w:t>.[‘Název’] }}</w:t>
+        <w:t xml:space="preserve"> }}</w:t>
       </w:r>
     </w:p>
     <w:p>
@@ -302,11 +182,17 @@
       </w:r>
       <w:proofErr w:type="gramEnd"/>
       <w:r>
-        <w:t>.vyhlaska</w:t>
+        <w:t>.vyhlask</w:t>
+      </w:r>
+      <w:r>
+        <w:t>a</w:t>
+      </w:r>
+      <w:r>
+        <w:t>.cislo</w:t>
       </w:r>
       <w:proofErr w:type="spellEnd"/>
       <w:r>
-        <w:t>.[‘Číslo’] }}</w:t>
+        <w:t xml:space="preserve"> }}</w:t>
       </w:r>
     </w:p>
     <w:p>
@@ -323,11 +209,17 @@
       </w:r>
       <w:proofErr w:type="gramEnd"/>
       <w:r>
-        <w:t>.vyhlaska</w:t>
+        <w:t>.vyhlask</w:t>
+      </w:r>
+      <w:r>
+        <w:t>a</w:t>
+      </w:r>
+      <w:r>
+        <w:t>.datum</w:t>
       </w:r>
       <w:proofErr w:type="spellEnd"/>
       <w:r>
-        <w:t>.[‘Datum schválení’] }}</w:t>
+        <w:t xml:space="preserve"> }}</w:t>
       </w:r>
     </w:p>
     <w:p>
@@ -336,47 +228,37 @@
         <w:spacing w:before="360"/>
       </w:pPr>
       <w:r>
-        <w:t>Podatel jako poplatník v </w:t>
-      </w:r>
-      <w:r>
-        <w:t xml:space="preserve">obci </w:t>
+        <w:t xml:space="preserve">Podatel jako poplatník v obci </w:t>
       </w:r>
       <w:proofErr w:type="gramStart"/>
       <w:r>
-        <w:t>{</w:t>
-      </w:r>
-      <w:r>
-        <w:rPr>
-          <w:lang w:val="en-GB"/>
-        </w:rPr>
-        <w:t xml:space="preserve">{ </w:t>
+        <w:t xml:space="preserve">{{ </w:t>
       </w:r>
       <w:proofErr w:type="spellStart"/>
       <w:r>
-        <w:rPr>
-          <w:lang w:val="en-GB"/>
-        </w:rPr>
         <w:t>Obec.pobyt</w:t>
       </w:r>
       <w:proofErr w:type="gramEnd"/>
       <w:r>
-        <w:rPr>
-          <w:lang w:val="en-GB"/>
-        </w:rPr>
         <w:t>.obec</w:t>
       </w:r>
       <w:proofErr w:type="spellEnd"/>
       <w:r>
-        <w:rPr>
-          <w:lang w:val="en-GB"/>
-        </w:rPr>
-        <w:t xml:space="preserve"> }</w:t>
-      </w:r>
-      <w:r>
-        <w:t>}</w:t>
-      </w:r>
-      <w:r>
-        <w:t xml:space="preserve"> a [Obec2]</w:t>
+        <w:t xml:space="preserve"> }}</w:t>
+      </w:r>
+      <w:r>
+        <w:t xml:space="preserve"> a </w:t>
+      </w:r>
+      <w:r>
+        <w:t xml:space="preserve">{{ </w:t>
+      </w:r>
+      <w:proofErr w:type="spellStart"/>
+      <w:r>
+        <w:t>Obec.bydliste.obec</w:t>
+      </w:r>
+      <w:proofErr w:type="spellEnd"/>
+      <w:r>
+        <w:t xml:space="preserve"> }}</w:t>
       </w:r>
     </w:p>
     <w:p>
@@ -389,37 +271,19 @@
       </w:r>
       <w:proofErr w:type="gramStart"/>
       <w:r>
-        <w:t>{</w:t>
-      </w:r>
-      <w:r>
-        <w:rPr>
-          <w:lang w:val="en-GB"/>
-        </w:rPr>
-        <w:t xml:space="preserve">{ </w:t>
+        <w:t xml:space="preserve">{{ </w:t>
       </w:r>
       <w:proofErr w:type="spellStart"/>
       <w:r>
-        <w:rPr>
-          <w:lang w:val="en-GB"/>
-        </w:rPr>
         <w:t>Obec.pobyt</w:t>
       </w:r>
       <w:proofErr w:type="gramEnd"/>
       <w:r>
-        <w:rPr>
-          <w:lang w:val="en-GB"/>
-        </w:rPr>
         <w:t>.obec</w:t>
       </w:r>
       <w:proofErr w:type="spellEnd"/>
       <w:r>
-        <w:rPr>
-          <w:lang w:val="en-GB"/>
-        </w:rPr>
-        <w:t xml:space="preserve"> }</w:t>
-      </w:r>
-      <w:r>
-        <w:t>}</w:t>
+        <w:t xml:space="preserve"> }}</w:t>
       </w:r>
       <w:r>
         <w:t xml:space="preserve"> ve </w:t>
@@ -444,37 +308,19 @@
       </w:r>
       <w:proofErr w:type="gramStart"/>
       <w:r>
-        <w:t>{</w:t>
-      </w:r>
-      <w:r>
-        <w:rPr>
-          <w:lang w:val="en-GB"/>
-        </w:rPr>
-        <w:t xml:space="preserve">{ </w:t>
+        <w:t xml:space="preserve">{{ </w:t>
       </w:r>
       <w:proofErr w:type="spellStart"/>
       <w:r>
-        <w:rPr>
-          <w:lang w:val="en-GB"/>
-        </w:rPr>
         <w:t>Obec.pobyt</w:t>
       </w:r>
       <w:proofErr w:type="gramEnd"/>
       <w:r>
-        <w:rPr>
-          <w:lang w:val="en-GB"/>
-        </w:rPr>
         <w:t>.obec</w:t>
       </w:r>
       <w:proofErr w:type="spellEnd"/>
       <w:r>
-        <w:rPr>
-          <w:lang w:val="en-GB"/>
-        </w:rPr>
-        <w:t xml:space="preserve"> }</w:t>
-      </w:r>
-      <w:r>
-        <w:t>}</w:t>
+        <w:t xml:space="preserve"> }}</w:t>
       </w:r>
       <w:r>
         <w:t xml:space="preserve"> hlášený trvalý pobyt. Podatel </w:t>
@@ -487,37 +333,19 @@
       </w:r>
       <w:proofErr w:type="gramStart"/>
       <w:r>
-        <w:t>{</w:t>
-      </w:r>
-      <w:r>
-        <w:rPr>
-          <w:lang w:val="en-GB"/>
-        </w:rPr>
-        <w:t xml:space="preserve">{ </w:t>
+        <w:t xml:space="preserve">{{ </w:t>
       </w:r>
       <w:proofErr w:type="spellStart"/>
       <w:r>
-        <w:rPr>
-          <w:lang w:val="en-GB"/>
-        </w:rPr>
         <w:t>Obec.pobyt</w:t>
       </w:r>
       <w:proofErr w:type="gramEnd"/>
       <w:r>
-        <w:rPr>
-          <w:lang w:val="en-GB"/>
-        </w:rPr>
         <w:t>.obec</w:t>
       </w:r>
       <w:proofErr w:type="spellEnd"/>
       <w:r>
-        <w:rPr>
-          <w:lang w:val="en-GB"/>
-        </w:rPr>
-        <w:t xml:space="preserve"> }</w:t>
-      </w:r>
-      <w:r>
-        <w:t>}</w:t>
+        <w:t xml:space="preserve"> }}</w:t>
       </w:r>
       <w:r>
         <w:t xml:space="preserve"> nebydlí a odpad zde neprodukuje. </w:t>
@@ -587,10 +415,7 @@
       </w:r>
       <w:proofErr w:type="spellEnd"/>
       <w:r>
-        <w:t>[0]</w:t>
-      </w:r>
-      <w:r>
-        <w:t xml:space="preserve"> }}</w:t>
+        <w:t>[0] }}</w:t>
       </w:r>
       <w:r>
         <w:t>.</w:t>
@@ -663,13 +488,7 @@
         <w:rPr>
           <w:lang w:eastAsia="cs-CZ"/>
         </w:rPr>
-        <w:t xml:space="preserve">která </w:t>
-      </w:r>
-      <w:r>
-        <w:rPr>
-          <w:lang w:eastAsia="cs-CZ"/>
-        </w:rPr>
-        <w:t>je</w:t>
+        <w:t>která je</w:t>
       </w:r>
       <w:r>
         <w:rPr>
@@ -732,44 +551,23 @@
         <w:t xml:space="preserve"> </w:t>
       </w:r>
       <w:r>
-        <w:t>obce</w:t>
-      </w:r>
-      <w:r>
-        <w:t xml:space="preserve"> </w:t>
+        <w:t xml:space="preserve">obce </w:t>
       </w:r>
       <w:proofErr w:type="gramStart"/>
       <w:r>
-        <w:t>{</w:t>
-      </w:r>
-      <w:r>
-        <w:rPr>
-          <w:lang w:val="en-GB"/>
-        </w:rPr>
-        <w:t xml:space="preserve">{ </w:t>
+        <w:t xml:space="preserve">{{ </w:t>
       </w:r>
       <w:proofErr w:type="spellStart"/>
       <w:r>
-        <w:rPr>
-          <w:lang w:val="en-GB"/>
-        </w:rPr>
         <w:t>Obec.pobyt</w:t>
       </w:r>
       <w:proofErr w:type="gramEnd"/>
       <w:r>
-        <w:rPr>
-          <w:lang w:val="en-GB"/>
-        </w:rPr>
         <w:t>.obec</w:t>
       </w:r>
       <w:proofErr w:type="spellEnd"/>
       <w:r>
-        <w:rPr>
-          <w:lang w:val="en-GB"/>
-        </w:rPr>
-        <w:t xml:space="preserve"> }</w:t>
-      </w:r>
-      <w:r>
-        <w:t>}</w:t>
+        <w:t xml:space="preserve"> }}</w:t>
       </w:r>
     </w:p>
     <w:p>
@@ -2629,6 +2427,7 @@
   <w:style w:type="character" w:default="1" w:styleId="DefaultParagraphFont">
     <w:name w:val="Default Paragraph Font"/>
     <w:uiPriority w:val="1"/>
+    <w:semiHidden/>
     <w:unhideWhenUsed/>
   </w:style>
   <w:style w:type="table" w:default="1" w:styleId="TableNormal">

</xml_diff>